<commit_message>
update downloadable CV after light edits
</commit_message>
<xml_diff>
--- a/public/MikkelRidley2025-tight.docx
+++ b/public/MikkelRidley2025-tight.docx
@@ -149,7 +149,35 @@
           <w:sz w:val="22"/>
           <w:szCs w:val="22"/>
         </w:rPr>
-        <w:t>React/TypeScript/Next.js</w:t>
+        <w:t>React</w:t>
+      </w:r>
+      <w:r>
+        <w:rPr>
+          <w:sz w:val="22"/>
+          <w:szCs w:val="22"/>
+        </w:rPr>
+        <w:t xml:space="preserve">, </w:t>
+      </w:r>
+      <w:r>
+        <w:rPr>
+          <w:sz w:val="22"/>
+          <w:szCs w:val="22"/>
+        </w:rPr>
+        <w:t>TypeScript</w:t>
+      </w:r>
+      <w:r>
+        <w:rPr>
+          <w:sz w:val="22"/>
+          <w:szCs w:val="22"/>
+        </w:rPr>
+        <w:t xml:space="preserve">, and </w:t>
+      </w:r>
+      <w:r>
+        <w:rPr>
+          <w:sz w:val="22"/>
+          <w:szCs w:val="22"/>
+        </w:rPr>
+        <w:t>Next.js</w:t>
       </w:r>
       <w:r>
         <w:rPr>
@@ -184,7 +212,21 @@
           <w:sz w:val="22"/>
           <w:szCs w:val="22"/>
         </w:rPr>
-        <w:t xml:space="preserve"> (Google) and </w:t>
+        <w:t xml:space="preserve"> (</w:t>
+      </w:r>
+      <w:r>
+        <w:rPr>
+          <w:sz w:val="22"/>
+          <w:szCs w:val="22"/>
+        </w:rPr>
+        <w:t>Intrinsic</w:t>
+      </w:r>
+      <w:r>
+        <w:rPr>
+          <w:sz w:val="22"/>
+          <w:szCs w:val="22"/>
+        </w:rPr>
+        <w:t xml:space="preserve">) and </w:t>
       </w:r>
       <w:r>
         <w:rPr>
@@ -270,8 +312,6 @@
       </w:r>
       <w:r>
         <w:rPr>
-          <w:b/>
-          <w:bCs/>
           <w:sz w:val="22"/>
           <w:szCs w:val="22"/>
         </w:rPr>
@@ -286,8 +326,6 @@
       </w:r>
       <w:r>
         <w:rPr>
-          <w:b/>
-          <w:bCs/>
           <w:sz w:val="22"/>
           <w:szCs w:val="22"/>
         </w:rPr>
@@ -302,8 +340,6 @@
       </w:r>
       <w:r>
         <w:rPr>
-          <w:b/>
-          <w:bCs/>
           <w:sz w:val="22"/>
           <w:szCs w:val="22"/>
         </w:rPr>
@@ -318,8 +354,6 @@
       </w:r>
       <w:r>
         <w:rPr>
-          <w:b/>
-          <w:bCs/>
           <w:sz w:val="22"/>
           <w:szCs w:val="22"/>
         </w:rPr>
@@ -1489,7 +1523,6 @@
           <w:sz w:val="22"/>
           <w:szCs w:val="22"/>
         </w:rPr>
-        <w:lastRenderedPageBreak/>
         <w:t xml:space="preserve">Second technical </w:t>
       </w:r>
       <w:proofErr w:type="gramStart"/>
@@ -1572,6 +1605,7 @@
           <w:sz w:val="22"/>
           <w:szCs w:val="22"/>
         </w:rPr>
+        <w:lastRenderedPageBreak/>
         <w:t xml:space="preserve">Led a full rebranding and migration </w:t>
       </w:r>
       <w:r>

</xml_diff>